<commit_message>
final checks complete, ready for submission
</commit_message>
<xml_diff>
--- a/assignment_instructions/07_More_JavaScript.docx
+++ b/assignment_instructions/07_More_JavaScript.docx
@@ -56,9 +56,15 @@
     <w:p>
       <w:pPr>
         <w:pStyle w:val="Heading3"/>
+        <w:rPr>
+          <w:highlight w:val="yellow"/>
+        </w:rPr>
       </w:pPr>
       <w:bookmarkStart w:id="3" w:name="part-0-the-setup."/>
       <w:r>
+        <w:rPr>
+          <w:highlight w:val="yellow"/>
+        </w:rPr>
         <w:t>Part 0: The Setup.</w:t>
       </w:r>
       <w:bookmarkEnd w:id="3"/>
@@ -93,6 +99,9 @@
     <w:p>
       <w:pPr>
         <w:pStyle w:val="BodyText"/>
+        <w:rPr>
+          <w:highlight w:val="yellow"/>
+        </w:rPr>
       </w:pPr>
       <w:r>
         <w:rPr>
@@ -177,10 +186,7 @@
         <w:rPr>
           <w:highlight w:val="yellow"/>
         </w:rPr>
-        <w:t>These specifications are detailed enough for you to complete each question. However, you’ll need to use your best judgment on how to code many of the details. To do that, write the code in the way you think is best, based on the skills presented in the materials. For example, any time I refer to the title of a page, that should include the title bar and the content of the header section</w:t>
-      </w:r>
-      <w:r>
-        <w:t>.</w:t>
+        <w:t>These specifications are detailed enough for you to complete each question. However, you’ll need to use your best judgment on how to code many of the details. To do that, write the code in the way you think is best, based on the skills presented in the materials. For example, any time I refer to the title of a page, that should include the title bar and the content of the header section.</w:t>
       </w:r>
     </w:p>
     <w:p>
@@ -196,23 +202,14 @@
     <w:p>
       <w:pPr>
         <w:pStyle w:val="FirstParagraph"/>
-        <w:rPr>
-          <w:highlight w:val="yellow"/>
-        </w:rPr>
-      </w:pPr>
-      <w:r>
-        <w:rPr>
-          <w:highlight w:val="yellow"/>
-        </w:rPr>
+      </w:pPr>
+      <w:r>
         <w:t>Convert miles to kilometers.</w:t>
       </w:r>
     </w:p>
     <w:p>
       <w:pPr>
         <w:pStyle w:val="BodyText"/>
-        <w:rPr>
-          <w:highlight w:val="yellow"/>
-        </w:rPr>
       </w:pPr>
       <w:r>
         <w:rPr>
@@ -314,34 +311,56 @@
     <w:p>
       <w:pPr>
         <w:pStyle w:val="FirstParagraph"/>
-      </w:pPr>
-      <w:r>
+        <w:rPr>
+          <w:highlight w:val="yellow"/>
+        </w:rPr>
+      </w:pPr>
+      <w:r>
+        <w:rPr>
+          <w:highlight w:val="yellow"/>
+        </w:rPr>
         <w:t>Convert feet and inches to just inches.</w:t>
       </w:r>
     </w:p>
     <w:p>
       <w:pPr>
         <w:pStyle w:val="BodyText"/>
-      </w:pPr>
-      <w:r>
+        <w:rPr>
+          <w:highlight w:val="yellow"/>
+        </w:rPr>
+      </w:pPr>
+      <w:r>
+        <w:rPr>
+          <w:highlight w:val="yellow"/>
+        </w:rPr>
         <w:t>This program should be titled “(Your name)’s Feet to Inches Converter.” If you are 5 foot 7 inches tall, then how tall are you in inches? There are 12 inches per foot, so you multiply the number of feet by 12 and add the remaining inches.</w:t>
       </w:r>
     </w:p>
     <w:p>
       <w:pPr>
         <w:pStyle w:val="BodyText"/>
-      </w:pPr>
-      <w:r>
+        <w:rPr>
+          <w:highlight w:val="yellow"/>
+        </w:rPr>
+      </w:pPr>
+      <w:r>
+        <w:rPr>
+          <w:highlight w:val="yellow"/>
+        </w:rPr>
         <w:t>Your program should take two inputs (one for feet and the other for inches). You then convert feet to inches using the following forumla.</w:t>
       </w:r>
     </w:p>
     <w:p>
       <w:pPr>
         <w:pStyle w:val="SourceCode"/>
+        <w:rPr>
+          <w:highlight w:val="yellow"/>
+        </w:rPr>
       </w:pPr>
       <w:r>
         <w:rPr>
           <w:rStyle w:val="VerbatimChar"/>
+          <w:highlight w:val="yellow"/>
         </w:rPr>
         <w:t>total_inches = feet * 12 + inches</w:t>
       </w:r>
@@ -349,8 +368,14 @@
     <w:p>
       <w:pPr>
         <w:pStyle w:val="FirstParagraph"/>
-      </w:pPr>
-      <w:r>
+        <w:rPr>
+          <w:highlight w:val="yellow"/>
+        </w:rPr>
+      </w:pPr>
+      <w:r>
+        <w:rPr>
+          <w:highlight w:val="yellow"/>
+        </w:rPr>
         <w:t>Once you get your program written, check some examples.</w:t>
       </w:r>
     </w:p>
@@ -361,8 +386,14 @@
           <w:ilvl w:val="0"/>
           <w:numId w:val="6"/>
         </w:numPr>
-      </w:pPr>
-      <w:r>
+        <w:rPr>
+          <w:highlight w:val="yellow"/>
+        </w:rPr>
+      </w:pPr>
+      <w:r>
+        <w:rPr>
+          <w:highlight w:val="yellow"/>
+        </w:rPr>
         <w:t>5 foot is 60 inches.</w:t>
       </w:r>
     </w:p>
@@ -373,8 +404,14 @@
           <w:ilvl w:val="0"/>
           <w:numId w:val="6"/>
         </w:numPr>
-      </w:pPr>
-      <w:r>
+        <w:rPr>
+          <w:highlight w:val="yellow"/>
+        </w:rPr>
+      </w:pPr>
+      <w:r>
+        <w:rPr>
+          <w:highlight w:val="yellow"/>
+        </w:rPr>
         <w:t>5 foot, 7 inches is 67 total inches.</w:t>
       </w:r>
     </w:p>
@@ -385,8 +422,14 @@
           <w:ilvl w:val="0"/>
           <w:numId w:val="6"/>
         </w:numPr>
-      </w:pPr>
-      <w:r>
+        <w:rPr>
+          <w:highlight w:val="yellow"/>
+        </w:rPr>
+      </w:pPr>
+      <w:r>
+        <w:rPr>
+          <w:highlight w:val="yellow"/>
+        </w:rPr>
         <w:t>6 foot is 72 inches.</w:t>
       </w:r>
     </w:p>
@@ -395,6 +438,9 @@
         <w:pStyle w:val="FirstParagraph"/>
       </w:pPr>
       <w:r>
+        <w:rPr>
+          <w:highlight w:val="yellow"/>
+        </w:rPr>
         <w:t>In this program, the number of inches supplied by the user will always be a value from 0 to 11.</w:t>
       </w:r>
     </w:p>
@@ -421,24 +467,40 @@
         <w:pStyle w:val="BodyText"/>
       </w:pPr>
       <w:r>
-        <w:t>This program should be titled “(Your name)’s Fahrenheit to Celsius Tool”. The program should ask the user for a temperature in degrees Fahrenheit via an input text field. The user will then click a button labeled “Convert to Celsius”. The program will then display the exact temperature converted to Celsius. The application should not use a prompt or alert.</w:t>
+        <w:rPr>
+          <w:highlight w:val="yellow"/>
+        </w:rPr>
+        <w:t>This program should be titled “(Your name)’s Fahrenheit to Celsius Tool”. The program should ask the user for a temperature in degrees Fahrenheit via an input text field. The user will then click a button labeled “Convert to Celsius”. The program will then display the exact temperature converted to Celsius. The application should not use a prompt or alert</w:t>
+      </w:r>
+      <w:r>
+        <w:t>.</w:t>
       </w:r>
     </w:p>
     <w:p>
       <w:pPr>
         <w:pStyle w:val="BodyText"/>
-      </w:pPr>
-      <w:r>
+        <w:rPr>
+          <w:highlight w:val="yellow"/>
+        </w:rPr>
+      </w:pPr>
+      <w:r>
+        <w:rPr>
+          <w:highlight w:val="yellow"/>
+        </w:rPr>
         <w:t>The formula for converting a temperature from Fahrenheit to Celsius is as follows:</w:t>
       </w:r>
     </w:p>
     <w:p>
       <w:pPr>
         <w:pStyle w:val="SourceCode"/>
+        <w:rPr>
+          <w:highlight w:val="yellow"/>
+        </w:rPr>
       </w:pPr>
       <w:r>
         <w:rPr>
           <w:rStyle w:val="VerbatimChar"/>
+          <w:highlight w:val="yellow"/>
         </w:rPr>
         <w:t>C = (F - 32) * 5 / 9</w:t>
       </w:r>
@@ -448,6 +510,9 @@
         <w:pStyle w:val="FirstParagraph"/>
       </w:pPr>
       <w:r>
+        <w:rPr>
+          <w:highlight w:val="yellow"/>
+        </w:rPr>
         <w:t>Once you get your program written, be sure to check a few examples:</w:t>
       </w:r>
     </w:p>
@@ -1146,6 +1211,13 @@
     <w:lsdException w:name="Placeholder Text" w:semiHidden="1"/>
     <w:lsdException w:name="Light Shading"/>
     <w:lsdException w:name="Light List"/>
+    <w:lsdException w:name="Light Grid"/>
+    <w:lsdException w:name="Medium Shading 1"/>
+    <w:lsdException w:name="Medium Shading 2"/>
+    <w:lsdException w:name="Medium List 1"/>
+    <w:lsdException w:name="Medium List 2"/>
+    <w:lsdException w:name="Medium Grid 1"/>
+    <w:lsdException w:name="Medium Grid 2"/>
     <w:lsdException w:name="Medium Grid 3"/>
     <w:lsdException w:name="Dark List"/>
     <w:lsdException w:name="Colorful Shading"/>

</xml_diff>